<commit_message>
Actualizamos datos de la BD, nuevas clases de Netbeans y un nuevo trabajo de packetaxo
</commit_message>
<xml_diff>
--- a/BD/Proyecto de base de datos.docx
+++ b/BD/Proyecto de base de datos.docx
@@ -10,11 +10,13 @@
           <w:docPartUnique/>
         </w:docPartObj>
       </w:sdtPr>
+      <w:sdtEndPr/>
       <w:sdtContent>
         <w:p>
           <w:r>
             <w:rPr>
               <w:noProof/>
+              <w:lang w:val="en-US"/>
             </w:rPr>
             <mc:AlternateContent>
               <mc:Choice Requires="wps">
@@ -90,6 +92,7 @@
                                   <w:dataBinding w:prefixMappings="xmlns:ns0='http://schemas.openxmlformats.org/package/2006/metadata/core-properties' xmlns:ns1='http://purl.org/dc/elements/1.1/'" w:xpath="/ns0:coreProperties[1]/ns1:title[1]" w:storeItemID="{6C3C8BC8-F283-45AE-878A-BAB7291924A1}"/>
                                   <w:text/>
                                 </w:sdtPr>
+                                <w:sdtEndPr/>
                                 <w:sdtContent>
                                   <w:p>
                                     <w:pPr>
@@ -148,6 +151,7 @@
                                   <w:dataBinding w:prefixMappings="xmlns:ns0='http://schemas.microsoft.com/office/2006/coverPageProps'" w:xpath="/ns0:CoverPageProperties[1]/ns0:Abstract[1]" w:storeItemID="{55AF091B-3C7A-41E3-B477-F2FDAA23CFDA}"/>
                                   <w:text/>
                                 </w:sdtPr>
+                                <w:sdtEndPr/>
                                 <w:sdtContent>
                                   <w:p>
                                     <w:pPr>
@@ -360,6 +364,7 @@
           <w:r>
             <w:rPr>
               <w:noProof/>
+              <w:lang w:val="en-US"/>
             </w:rPr>
             <mc:AlternateContent>
               <mc:Choice Requires="wps">
@@ -439,6 +444,7 @@
                                   <w:dataBinding w:prefixMappings="xmlns:ns0='http://schemas.openxmlformats.org/package/2006/metadata/core-properties' xmlns:ns1='http://purl.org/dc/elements/1.1/'" w:xpath="/ns0:coreProperties[1]/ns1:subject[1]" w:storeItemID="{6C3C8BC8-F283-45AE-878A-BAB7291924A1}"/>
                                   <w:text/>
                                 </w:sdtPr>
+                                <w:sdtEndPr/>
                                 <w:sdtContent>
                                   <w:p>
                                     <w:pPr>
@@ -536,6 +542,13 @@
     </w:sdt>
     <w:sdt>
       <w:sdtPr>
+        <w:rPr>
+          <w:rFonts w:asciiTheme="minorHAnsi" w:eastAsiaTheme="minorHAnsi" w:hAnsiTheme="minorHAnsi" w:cstheme="minorBidi"/>
+          <w:color w:val="auto"/>
+          <w:sz w:val="22"/>
+          <w:szCs w:val="22"/>
+          <w:lang w:val="es-MX"/>
+        </w:rPr>
         <w:id w:val="1177852762"/>
         <w:docPartObj>
           <w:docPartGallery w:val="Table of Contents"/>
@@ -544,14 +557,9 @@
       </w:sdtPr>
       <w:sdtEndPr>
         <w:rPr>
-          <w:rFonts w:asciiTheme="minorHAnsi" w:eastAsiaTheme="minorHAnsi" w:hAnsiTheme="minorHAnsi" w:cstheme="minorBidi"/>
           <w:b/>
           <w:bCs/>
           <w:noProof/>
-          <w:color w:val="auto"/>
-          <w:sz w:val="22"/>
-          <w:szCs w:val="22"/>
-          <w:lang w:val="es-MX"/>
         </w:rPr>
       </w:sdtEndPr>
       <w:sdtContent>
@@ -576,7 +584,9 @@
               <w:tab w:val="right" w:leader="dot" w:pos="9350"/>
             </w:tabs>
             <w:rPr>
+              <w:rFonts w:eastAsiaTheme="minorEastAsia"/>
               <w:noProof/>
+              <w:lang w:val="en-US"/>
             </w:rPr>
           </w:pPr>
           <w:r>
@@ -588,13 +598,13 @@
           <w:r>
             <w:fldChar w:fldCharType="separate"/>
           </w:r>
-          <w:hyperlink w:anchor="_Toc159835488" w:history="1">
+          <w:hyperlink w:anchor="_Toc159911203" w:history="1">
             <w:r>
               <w:rPr>
                 <w:rStyle w:val="Hipervnculo"/>
                 <w:noProof/>
               </w:rPr>
-              <w:t>Introducción:</w:t>
+              <w:t>Introducción a la normalización de bases de datos:</w:t>
             </w:r>
             <w:r>
               <w:rPr>
@@ -615,7 +625,7 @@
                 <w:noProof/>
                 <w:webHidden/>
               </w:rPr>
-              <w:instrText xml:space="preserve"> PAGEREF _Toc159835488 \h </w:instrText>
+              <w:instrText xml:space="preserve"> PAGEREF _Toc159911203 \h </w:instrText>
             </w:r>
             <w:r>
               <w:rPr>
@@ -636,6 +646,426 @@
                 <w:webHidden/>
               </w:rPr>
               <w:t>1</w:t>
+            </w:r>
+            <w:r>
+              <w:rPr>
+                <w:noProof/>
+                <w:webHidden/>
+              </w:rPr>
+              <w:fldChar w:fldCharType="end"/>
+            </w:r>
+          </w:hyperlink>
+        </w:p>
+        <w:p>
+          <w:pPr>
+            <w:pStyle w:val="TDC1"/>
+            <w:tabs>
+              <w:tab w:val="right" w:leader="dot" w:pos="9350"/>
+            </w:tabs>
+            <w:rPr>
+              <w:rFonts w:eastAsiaTheme="minorEastAsia"/>
+              <w:noProof/>
+              <w:lang w:val="en-US"/>
+            </w:rPr>
+          </w:pPr>
+          <w:hyperlink w:anchor="_Toc159911204" w:history="1">
+            <w:r>
+              <w:rPr>
+                <w:rStyle w:val="Hipervnculo"/>
+                <w:noProof/>
+              </w:rPr>
+              <w:t>Ejemplo de una tabla sin normalizar:</w:t>
+            </w:r>
+            <w:r>
+              <w:rPr>
+                <w:noProof/>
+                <w:webHidden/>
+              </w:rPr>
+              <w:tab/>
+            </w:r>
+            <w:r>
+              <w:rPr>
+                <w:noProof/>
+                <w:webHidden/>
+              </w:rPr>
+              <w:fldChar w:fldCharType="begin"/>
+            </w:r>
+            <w:r>
+              <w:rPr>
+                <w:noProof/>
+                <w:webHidden/>
+              </w:rPr>
+              <w:instrText xml:space="preserve"> PAGEREF _Toc159911204 \h </w:instrText>
+            </w:r>
+            <w:r>
+              <w:rPr>
+                <w:noProof/>
+                <w:webHidden/>
+              </w:rPr>
+            </w:r>
+            <w:r>
+              <w:rPr>
+                <w:noProof/>
+                <w:webHidden/>
+              </w:rPr>
+              <w:fldChar w:fldCharType="separate"/>
+            </w:r>
+            <w:r>
+              <w:rPr>
+                <w:noProof/>
+                <w:webHidden/>
+              </w:rPr>
+              <w:t>2</w:t>
+            </w:r>
+            <w:r>
+              <w:rPr>
+                <w:noProof/>
+                <w:webHidden/>
+              </w:rPr>
+              <w:fldChar w:fldCharType="end"/>
+            </w:r>
+          </w:hyperlink>
+        </w:p>
+        <w:p>
+          <w:pPr>
+            <w:pStyle w:val="TDC1"/>
+            <w:tabs>
+              <w:tab w:val="right" w:leader="dot" w:pos="9350"/>
+            </w:tabs>
+            <w:rPr>
+              <w:rFonts w:eastAsiaTheme="minorEastAsia"/>
+              <w:noProof/>
+              <w:lang w:val="en-US"/>
+            </w:rPr>
+          </w:pPr>
+          <w:hyperlink w:anchor="_Toc159911205" w:history="1">
+            <w:r>
+              <w:rPr>
+                <w:rStyle w:val="Hipervnculo"/>
+                <w:noProof/>
+              </w:rPr>
+              <w:t>Primera Forma Normal:</w:t>
+            </w:r>
+            <w:r>
+              <w:rPr>
+                <w:noProof/>
+                <w:webHidden/>
+              </w:rPr>
+              <w:tab/>
+            </w:r>
+            <w:r>
+              <w:rPr>
+                <w:noProof/>
+                <w:webHidden/>
+              </w:rPr>
+              <w:fldChar w:fldCharType="begin"/>
+            </w:r>
+            <w:r>
+              <w:rPr>
+                <w:noProof/>
+                <w:webHidden/>
+              </w:rPr>
+              <w:instrText xml:space="preserve"> PAGEREF _Toc159911205 \h </w:instrText>
+            </w:r>
+            <w:r>
+              <w:rPr>
+                <w:noProof/>
+                <w:webHidden/>
+              </w:rPr>
+            </w:r>
+            <w:r>
+              <w:rPr>
+                <w:noProof/>
+                <w:webHidden/>
+              </w:rPr>
+              <w:fldChar w:fldCharType="separate"/>
+            </w:r>
+            <w:r>
+              <w:rPr>
+                <w:noProof/>
+                <w:webHidden/>
+              </w:rPr>
+              <w:t>3</w:t>
+            </w:r>
+            <w:r>
+              <w:rPr>
+                <w:noProof/>
+                <w:webHidden/>
+              </w:rPr>
+              <w:fldChar w:fldCharType="end"/>
+            </w:r>
+          </w:hyperlink>
+        </w:p>
+        <w:p>
+          <w:pPr>
+            <w:pStyle w:val="TDC1"/>
+            <w:tabs>
+              <w:tab w:val="right" w:leader="dot" w:pos="9350"/>
+            </w:tabs>
+            <w:rPr>
+              <w:rFonts w:eastAsiaTheme="minorEastAsia"/>
+              <w:noProof/>
+              <w:lang w:val="en-US"/>
+            </w:rPr>
+          </w:pPr>
+          <w:hyperlink w:anchor="_Toc159911206" w:history="1">
+            <w:r>
+              <w:rPr>
+                <w:rStyle w:val="Hipervnculo"/>
+                <w:noProof/>
+              </w:rPr>
+              <w:t>Segunda Forma Normal:</w:t>
+            </w:r>
+            <w:r>
+              <w:rPr>
+                <w:noProof/>
+                <w:webHidden/>
+              </w:rPr>
+              <w:tab/>
+            </w:r>
+            <w:r>
+              <w:rPr>
+                <w:noProof/>
+                <w:webHidden/>
+              </w:rPr>
+              <w:fldChar w:fldCharType="begin"/>
+            </w:r>
+            <w:r>
+              <w:rPr>
+                <w:noProof/>
+                <w:webHidden/>
+              </w:rPr>
+              <w:instrText xml:space="preserve"> PAGEREF _Toc159911206 \h </w:instrText>
+            </w:r>
+            <w:r>
+              <w:rPr>
+                <w:noProof/>
+                <w:webHidden/>
+              </w:rPr>
+            </w:r>
+            <w:r>
+              <w:rPr>
+                <w:noProof/>
+                <w:webHidden/>
+              </w:rPr>
+              <w:fldChar w:fldCharType="separate"/>
+            </w:r>
+            <w:r>
+              <w:rPr>
+                <w:noProof/>
+                <w:webHidden/>
+              </w:rPr>
+              <w:t>4</w:t>
+            </w:r>
+            <w:r>
+              <w:rPr>
+                <w:noProof/>
+                <w:webHidden/>
+              </w:rPr>
+              <w:fldChar w:fldCharType="end"/>
+            </w:r>
+          </w:hyperlink>
+        </w:p>
+        <w:p>
+          <w:pPr>
+            <w:pStyle w:val="TDC1"/>
+            <w:tabs>
+              <w:tab w:val="right" w:leader="dot" w:pos="9350"/>
+            </w:tabs>
+            <w:rPr>
+              <w:rFonts w:eastAsiaTheme="minorEastAsia"/>
+              <w:noProof/>
+              <w:lang w:val="en-US"/>
+            </w:rPr>
+          </w:pPr>
+          <w:hyperlink w:anchor="_Toc159911207" w:history="1">
+            <w:r>
+              <w:rPr>
+                <w:rStyle w:val="Hipervnculo"/>
+                <w:noProof/>
+              </w:rPr>
+              <w:t>Tercera Forma Normal:</w:t>
+            </w:r>
+            <w:r>
+              <w:rPr>
+                <w:noProof/>
+                <w:webHidden/>
+              </w:rPr>
+              <w:tab/>
+            </w:r>
+            <w:r>
+              <w:rPr>
+                <w:noProof/>
+                <w:webHidden/>
+              </w:rPr>
+              <w:fldChar w:fldCharType="begin"/>
+            </w:r>
+            <w:r>
+              <w:rPr>
+                <w:noProof/>
+                <w:webHidden/>
+              </w:rPr>
+              <w:instrText xml:space="preserve"> PAGEREF _Toc159911207 \h </w:instrText>
+            </w:r>
+            <w:r>
+              <w:rPr>
+                <w:noProof/>
+                <w:webHidden/>
+              </w:rPr>
+            </w:r>
+            <w:r>
+              <w:rPr>
+                <w:noProof/>
+                <w:webHidden/>
+              </w:rPr>
+              <w:fldChar w:fldCharType="separate"/>
+            </w:r>
+            <w:r>
+              <w:rPr>
+                <w:noProof/>
+                <w:webHidden/>
+              </w:rPr>
+              <w:t>5</w:t>
+            </w:r>
+            <w:r>
+              <w:rPr>
+                <w:noProof/>
+                <w:webHidden/>
+              </w:rPr>
+              <w:fldChar w:fldCharType="end"/>
+            </w:r>
+          </w:hyperlink>
+        </w:p>
+        <w:p>
+          <w:pPr>
+            <w:pStyle w:val="TDC1"/>
+            <w:tabs>
+              <w:tab w:val="right" w:leader="dot" w:pos="9350"/>
+            </w:tabs>
+            <w:rPr>
+              <w:rFonts w:eastAsiaTheme="minorEastAsia"/>
+              <w:noProof/>
+              <w:lang w:val="en-US"/>
+            </w:rPr>
+          </w:pPr>
+          <w:hyperlink w:anchor="_Toc159911208" w:history="1">
+            <w:r>
+              <w:rPr>
+                <w:rStyle w:val="Hipervnculo"/>
+                <w:noProof/>
+              </w:rPr>
+              <w:t>Ventajas de la normalización:</w:t>
+            </w:r>
+            <w:r>
+              <w:rPr>
+                <w:noProof/>
+                <w:webHidden/>
+              </w:rPr>
+              <w:tab/>
+            </w:r>
+            <w:r>
+              <w:rPr>
+                <w:noProof/>
+                <w:webHidden/>
+              </w:rPr>
+              <w:fldChar w:fldCharType="begin"/>
+            </w:r>
+            <w:r>
+              <w:rPr>
+                <w:noProof/>
+                <w:webHidden/>
+              </w:rPr>
+              <w:instrText xml:space="preserve"> PAGEREF _Toc159911208 \h </w:instrText>
+            </w:r>
+            <w:r>
+              <w:rPr>
+                <w:noProof/>
+                <w:webHidden/>
+              </w:rPr>
+            </w:r>
+            <w:r>
+              <w:rPr>
+                <w:noProof/>
+                <w:webHidden/>
+              </w:rPr>
+              <w:fldChar w:fldCharType="separate"/>
+            </w:r>
+            <w:r>
+              <w:rPr>
+                <w:noProof/>
+                <w:webHidden/>
+              </w:rPr>
+              <w:t>6</w:t>
+            </w:r>
+            <w:r>
+              <w:rPr>
+                <w:noProof/>
+                <w:webHidden/>
+              </w:rPr>
+              <w:fldChar w:fldCharType="end"/>
+            </w:r>
+          </w:hyperlink>
+        </w:p>
+        <w:p>
+          <w:pPr>
+            <w:pStyle w:val="TDC1"/>
+            <w:tabs>
+              <w:tab w:val="right" w:leader="dot" w:pos="9350"/>
+            </w:tabs>
+            <w:rPr>
+              <w:rFonts w:eastAsiaTheme="minorEastAsia"/>
+              <w:noProof/>
+              <w:lang w:val="en-US"/>
+            </w:rPr>
+          </w:pPr>
+          <w:hyperlink w:anchor="_Toc159911209" w:history="1">
+            <w:r>
+              <w:rPr>
+                <w:rStyle w:val="Hipervnculo"/>
+                <w:noProof/>
+              </w:rPr>
+              <w:t>Conclusión:</w:t>
+            </w:r>
+            <w:r>
+              <w:rPr>
+                <w:noProof/>
+                <w:webHidden/>
+              </w:rPr>
+              <w:tab/>
+            </w:r>
+            <w:r>
+              <w:rPr>
+                <w:noProof/>
+                <w:webHidden/>
+              </w:rPr>
+              <w:fldChar w:fldCharType="begin"/>
+            </w:r>
+            <w:r>
+              <w:rPr>
+                <w:noProof/>
+                <w:webHidden/>
+              </w:rPr>
+              <w:instrText xml:space="preserve"> PAGEREF _Toc159911209 \h </w:instrText>
+            </w:r>
+            <w:r>
+              <w:rPr>
+                <w:noProof/>
+                <w:webHidden/>
+              </w:rPr>
+            </w:r>
+            <w:r>
+              <w:rPr>
+                <w:noProof/>
+                <w:webHidden/>
+              </w:rPr>
+              <w:fldChar w:fldCharType="separate"/>
+            </w:r>
+            <w:r>
+              <w:rPr>
+                <w:noProof/>
+                <w:webHidden/>
+              </w:rPr>
+              <w:t>7</w:t>
             </w:r>
             <w:r>
               <w:rPr>
@@ -658,12 +1088,28 @@
         </w:p>
       </w:sdtContent>
     </w:sdt>
+    <w:bookmarkStart w:id="0" w:name="_Toc159911203" w:displacedByCustomXml="prev"/>
+    <w:p>
+      <w:pPr>
+        <w:rPr>
+          <w:rFonts w:asciiTheme="majorHAnsi" w:eastAsiaTheme="majorEastAsia" w:hAnsiTheme="majorHAnsi" w:cstheme="majorBidi"/>
+          <w:color w:val="2E74B5" w:themeColor="accent1" w:themeShade="BF"/>
+          <w:sz w:val="32"/>
+          <w:szCs w:val="32"/>
+        </w:rPr>
+      </w:pPr>
+      <w:r>
+        <w:br w:type="page"/>
+      </w:r>
+    </w:p>
     <w:p>
       <w:pPr>
         <w:pStyle w:val="Ttulo1"/>
       </w:pPr>
-      <w:bookmarkStart w:id="0" w:name="_Toc159835488"/>
-      <w:r>
+      <w:bookmarkStart w:id="1" w:name="_GoBack"/>
+      <w:bookmarkEnd w:id="1"/>
+      <w:r>
+        <w:lastRenderedPageBreak/>
         <w:t>Introducción</w:t>
       </w:r>
       <w:r>
@@ -676,26 +1122,17 @@
     </w:p>
     <w:p>
       <w:r>
-        <w:t>La normalización de base de datos es un proceso que consiste en organizar los datos de una base de datos relacional en tablas y relaciones de forma que se eviten problemas como la redundancia, la inconsistencia y las anomalías de inserción, modificación y eliminación. El objetivo de la normalización es mejorar el diseño de la base de datos y facili</w:t>
-      </w:r>
-      <w:r>
-        <w:t>tar su gestión y mantenimiento.</w:t>
-      </w:r>
-    </w:p>
-    <w:p>
-      <w:r>
-        <w:t>Existen diferentes niveles o formas normales de normalización, que se aplican siguiendo unas reglas o criterios. Las formas normales más comunes son la primera forma normal (1FN), la segunda forma normal (2FN) y la tercera forma normal (3NF). Cada forma normal implica cumplir con la forma normal anterior y añadi</w:t>
-      </w:r>
-      <w:r>
-        <w:t>r alguna restricción adicional.</w:t>
-      </w:r>
-    </w:p>
-    <w:p>
-      <w:r>
-        <w:t>La primera forma normal (1FN) requiere que cada tabla tenga una clave primaria que identifique de forma única cada registro, y que cada campo de la tabla contenga un valor atómico, es decir, indivisible. Además, no debe haber campos repetidos</w:t>
-      </w:r>
-      <w:r>
-        <w:t xml:space="preserve"> ni grupos de campos repetidos.</w:t>
+        <w:t>La normalización de base de datos es un proceso que consiste en organizar los datos de una base de datos relacional en tablas y relaciones de forma que se eviten problemas como la redundancia, la inconsistencia y las anomalías de inserción, modificación y eliminación. El objetivo de la normalización es mejorar el diseño de la base de datos y facilitar su gestión y mantenimiento.</w:t>
+      </w:r>
+    </w:p>
+    <w:p>
+      <w:r>
+        <w:t>Existen diferentes niveles o formas normales de normalización, que se aplican siguiendo unas reglas o criterios. Las formas normales más comunes son la primera forma normal (1FN), la segunda forma normal (2FN) y la tercera forma normal (3NF). Cada forma normal implica cumplir con la forma normal anterior y añadir alguna restricción adicional.</w:t>
+      </w:r>
+    </w:p>
+    <w:p>
+      <w:r>
+        <w:t>La primera forma normal (1FN) requiere que cada tabla tenga una clave primaria que identifique de forma única cada registro, y que cada campo de la tabla contenga un valor atómico, es decir, indivisible. Además, no debe haber campos repetidos ni grupos de campos repetidos.</w:t>
       </w:r>
     </w:p>
     <w:p>
@@ -708,10 +1145,7 @@
       </w:r>
       <w:proofErr w:type="gramEnd"/>
       <w:r>
-        <w:t xml:space="preserve"> si la clave primaria está compuesta por varios campos, cada campo de la tabla debe depender de to</w:t>
-      </w:r>
-      <w:r>
-        <w:t>dos ellos y no solo de algunos.</w:t>
+        <w:t xml:space="preserve"> si la clave primaria está compuesta por varios campos, cada campo de la tabla debe depender de todos ellos y no solo de algunos.</w:t>
       </w:r>
     </w:p>
     <w:p>
@@ -724,18 +1158,12 @@
       </w:r>
       <w:proofErr w:type="gramEnd"/>
       <w:r>
-        <w:t xml:space="preserve"> si un campo depende de otro campo que no forma parte de la clave primaria, se debe eliminar esa </w:t>
-      </w:r>
-      <w:r>
-        <w:t>dependencia creando otra tabla.</w:t>
-      </w:r>
-    </w:p>
-    <w:p>
-      <w:r>
-        <w:t>Para ilustrar estos conceptos, veamos un ejemplo de una tabla que contiene in</w:t>
-      </w:r>
-      <w:r>
-        <w:t>formación sobre los datos</w:t>
+        <w:t xml:space="preserve"> si un campo depende de otro campo que no forma parte de la clave primaria, se debe eliminar esa dependencia creando otra tabla.</w:t>
+      </w:r>
+    </w:p>
+    <w:p>
+      <w:r>
+        <w:t>Para ilustrar estos conceptos, veamos un ejemplo de una tabla que contiene información sobre los datos</w:t>
       </w:r>
       <w:r>
         <w:t xml:space="preserve"> de una escuela</w:t>
@@ -749,12 +1177,18 @@
       <w:pPr>
         <w:pStyle w:val="Ttulo1"/>
       </w:pPr>
+      <w:bookmarkStart w:id="2" w:name="_Toc159911204"/>
       <w:r>
         <w:t>Ejemplo de una tabla sin normalizar:</w:t>
       </w:r>
-    </w:p>
-    <w:p>
-      <w:r>
+      <w:bookmarkEnd w:id="2"/>
+    </w:p>
+    <w:p>
+      <w:r>
+        <w:rPr>
+          <w:noProof/>
+          <w:lang w:val="en-US"/>
+        </w:rPr>
         <w:drawing>
           <wp:inline distT="0" distB="0" distL="0" distR="0" wp14:anchorId="3607E1F3" wp14:editId="387F8086">
             <wp:extent cx="5943600" cy="1592580"/>
@@ -806,7 +1240,6 @@
         </w:numPr>
       </w:pPr>
       <w:r>
-        <w:lastRenderedPageBreak/>
         <w:t xml:space="preserve">No cumple la 1FN porque hay campos repetidos: </w:t>
       </w:r>
       <w:proofErr w:type="spellStart"/>
@@ -859,6 +1292,7 @@
         </w:numPr>
       </w:pPr>
       <w:r>
+        <w:lastRenderedPageBreak/>
         <w:t xml:space="preserve">No cumple la 2FN porque hay campos que dependen solo de una parte de la clave primaria. La clave primaria está compuesta por los campos </w:t>
       </w:r>
       <w:proofErr w:type="spellStart"/>
@@ -1000,19 +1434,7 @@
       </w:r>
       <w:proofErr w:type="spellEnd"/>
       <w:r>
-        <w:t xml:space="preserve"> en </w:t>
-      </w:r>
-      <w:r>
-        <w:t>tres</w:t>
-      </w:r>
-      <w:r>
-        <w:t xml:space="preserve"> campos: Nombre y Apellido</w:t>
-      </w:r>
-      <w:r>
-        <w:t>s</w:t>
-      </w:r>
-      <w:r>
-        <w:t xml:space="preserve">. Además, se podrían eliminar los campos repetidos y crear nuevas tablas que relacionen el </w:t>
+        <w:t xml:space="preserve"> en tres campos: Nombre y Apellidos. Además, se podrían eliminar los campos repetidos y crear nuevas tablas que relacionen el </w:t>
       </w:r>
       <w:proofErr w:type="spellStart"/>
       <w:r>
@@ -1172,7 +1594,15 @@
       </w:r>
       <w:proofErr w:type="spellEnd"/>
       <w:r>
-        <w:t xml:space="preserve"> con el Id_docente, por el mismo motivo.</w:t>
+        <w:t xml:space="preserve"> con el </w:t>
+      </w:r>
+      <w:proofErr w:type="spellStart"/>
+      <w:r>
+        <w:t>Id_docente</w:t>
+      </w:r>
+      <w:proofErr w:type="spellEnd"/>
+      <w:r>
+        <w:t>, por el mismo motivo.</w:t>
       </w:r>
     </w:p>
     <w:p/>
@@ -1180,12 +1610,18 @@
       <w:pPr>
         <w:pStyle w:val="Ttulo1"/>
       </w:pPr>
+      <w:bookmarkStart w:id="3" w:name="_Toc159911205"/>
       <w:r>
         <w:t>Primera Forma Normal:</w:t>
       </w:r>
-    </w:p>
-    <w:p>
-      <w:r>
+      <w:bookmarkEnd w:id="3"/>
+    </w:p>
+    <w:p>
+      <w:r>
+        <w:rPr>
+          <w:noProof/>
+          <w:lang w:val="en-US"/>
+        </w:rPr>
         <w:drawing>
           <wp:inline distT="0" distB="0" distL="0" distR="0" wp14:anchorId="0B3780A7" wp14:editId="4F36E904">
             <wp:extent cx="5106113" cy="1571844"/>
@@ -1225,6 +1661,10 @@
     </w:p>
     <w:p>
       <w:r>
+        <w:rPr>
+          <w:noProof/>
+          <w:lang w:val="en-US"/>
+        </w:rPr>
         <w:lastRenderedPageBreak/>
         <w:drawing>
           <wp:inline distT="0" distB="0" distL="0" distR="0" wp14:anchorId="23073A6F" wp14:editId="310F77A8">
@@ -1265,6 +1705,10 @@
     </w:p>
     <w:p>
       <w:r>
+        <w:rPr>
+          <w:noProof/>
+          <w:lang w:val="en-US"/>
+        </w:rPr>
         <w:drawing>
           <wp:inline distT="0" distB="0" distL="0" distR="0" wp14:anchorId="1093F4D3" wp14:editId="3D5C55F3">
             <wp:extent cx="1609950" cy="1514686"/>
@@ -1306,12 +1750,18 @@
       <w:pPr>
         <w:pStyle w:val="Ttulo1"/>
       </w:pPr>
+      <w:bookmarkStart w:id="4" w:name="_Toc159911206"/>
       <w:r>
         <w:t>Segunda Forma Normal:</w:t>
       </w:r>
-    </w:p>
-    <w:p>
-      <w:r>
+      <w:bookmarkEnd w:id="4"/>
+    </w:p>
+    <w:p>
+      <w:r>
+        <w:rPr>
+          <w:noProof/>
+          <w:lang w:val="en-US"/>
+        </w:rPr>
         <w:drawing>
           <wp:inline distT="0" distB="0" distL="0" distR="0" wp14:anchorId="56C60573" wp14:editId="6E7EFB9A">
             <wp:extent cx="6361043" cy="4128896"/>
@@ -1351,6 +1801,10 @@
     </w:p>
     <w:p>
       <w:r>
+        <w:rPr>
+          <w:noProof/>
+          <w:lang w:val="en-US"/>
+        </w:rPr>
         <w:lastRenderedPageBreak/>
         <w:drawing>
           <wp:inline distT="0" distB="0" distL="0" distR="0" wp14:anchorId="44E7A1EA" wp14:editId="4BD28695">
@@ -1393,12 +1847,18 @@
       <w:pPr>
         <w:pStyle w:val="Ttulo1"/>
       </w:pPr>
+      <w:bookmarkStart w:id="5" w:name="_Toc159911207"/>
       <w:r>
         <w:t>Tercera Forma Normal:</w:t>
       </w:r>
-    </w:p>
-    <w:p>
-      <w:r>
+      <w:bookmarkEnd w:id="5"/>
+    </w:p>
+    <w:p>
+      <w:r>
+        <w:rPr>
+          <w:noProof/>
+          <w:lang w:val="en-US"/>
+        </w:rPr>
         <w:drawing>
           <wp:inline distT="0" distB="0" distL="0" distR="0" wp14:anchorId="04A81338" wp14:editId="0709127B">
             <wp:extent cx="5229955" cy="2934109"/>
@@ -1438,6 +1898,10 @@
     </w:p>
     <w:p>
       <w:r>
+        <w:rPr>
+          <w:noProof/>
+          <w:lang w:val="en-US"/>
+        </w:rPr>
         <w:lastRenderedPageBreak/>
         <w:drawing>
           <wp:inline distT="0" distB="0" distL="0" distR="0" wp14:anchorId="5BB87697" wp14:editId="716955E1">
@@ -1478,6 +1942,10 @@
     </w:p>
     <w:p>
       <w:r>
+        <w:rPr>
+          <w:noProof/>
+          <w:lang w:val="en-US"/>
+        </w:rPr>
         <w:drawing>
           <wp:inline distT="0" distB="0" distL="0" distR="0" wp14:anchorId="19FB17C9" wp14:editId="46D7BBC0">
             <wp:extent cx="2991267" cy="3172268"/>
@@ -1519,16 +1987,15 @@
       <w:pPr>
         <w:pStyle w:val="Ttulo1"/>
       </w:pPr>
+      <w:bookmarkStart w:id="6" w:name="_Toc159911208"/>
       <w:r>
         <w:t>Ventajas de la normalización:</w:t>
       </w:r>
-    </w:p>
-    <w:p>
-      <w:r>
-        <w:t>La normalización de base de dat</w:t>
-      </w:r>
-      <w:r>
-        <w:t>os tiene varias ventajas, como:</w:t>
+      <w:bookmarkEnd w:id="6"/>
+    </w:p>
+    <w:p>
+      <w:r>
+        <w:t>La normalización de base de datos tiene varias ventajas, como:</w:t>
       </w:r>
     </w:p>
     <w:p>
@@ -1576,69 +2043,48 @@
         </w:numPr>
       </w:pPr>
       <w:r>
-        <w:t>Adaptar la base de datos a las necesidades y los requisitos del negocio, lo que facilita la toma de decisiones y la imple</w:t>
-      </w:r>
-      <w:bookmarkStart w:id="1" w:name="_GoBack"/>
-      <w:bookmarkEnd w:id="1"/>
-      <w:r>
-        <w:t>mentación de nuevas funcionalidades.</w:t>
+        <w:t>Adaptar la base de datos a las necesidades y los requisitos del negocio, lo que facilita la toma de decisiones y la implementación de nuevas funcionalidades.</w:t>
       </w:r>
     </w:p>
     <w:p>
       <w:pPr>
         <w:pStyle w:val="Ttulo1"/>
       </w:pPr>
+      <w:bookmarkStart w:id="7" w:name="_Toc159911209"/>
       <w:r>
         <w:lastRenderedPageBreak/>
         <w:t>Conclusión:</w:t>
       </w:r>
-    </w:p>
-    <w:p>
-      <w:r>
-        <w:t>La normalización de bases de datos es un proceso que organiza los datos en tablas y relaciones para evitar problemas de redundancia, inconsistencia y anomalías. El objetivo es mejorar el diseño y</w:t>
-      </w:r>
-      <w:r>
-        <w:t xml:space="preserve"> el manejo de la base de datos.</w:t>
-      </w:r>
-    </w:p>
-    <w:p>
-      <w:r>
-        <w:t>La normalización se basa en aplicar unas reglas llamadas formas normales, que son niveles de normalización. Cada forma normal tiene una restricción adicional a la anterior. Las más comun</w:t>
-      </w:r>
-      <w:r>
-        <w:t>es son la 1FN, la 2FN y la 3NF.</w:t>
-      </w:r>
-    </w:p>
-    <w:p>
-      <w:r>
-        <w:t>La 1FN requiere que cada tabla tenga una clave primaria y que cada</w:t>
-      </w:r>
-      <w:r>
-        <w:t xml:space="preserve"> campo sea indivisible y único.</w:t>
-      </w:r>
-    </w:p>
-    <w:p>
-      <w:r>
-        <w:t>La 2FN requiere que cada campo dependa de toda la cl</w:t>
-      </w:r>
-      <w:r>
-        <w:t>ave primaria y no de una parte.</w:t>
-      </w:r>
-    </w:p>
-    <w:p>
-      <w:r>
-        <w:t>La 3NF requiere que cada campo dependa solo de la cla</w:t>
-      </w:r>
-      <w:r>
-        <w:t>ve primaria y no de otro campo.</w:t>
-      </w:r>
-    </w:p>
-    <w:p>
-      <w:r>
-        <w:t>La normalización tiene ventajas como evitar la duplicidad y la incoherencia de los datos, facilitar el acceso y la modificación de los datos, simplificar el diseño y el mantenimiento de la base de datos, adaptar la base de datos al negocio, y r</w:t>
-      </w:r>
-      <w:r>
-        <w:t>educir el espacio y los costes.</w:t>
+      <w:bookmarkEnd w:id="7"/>
+    </w:p>
+    <w:p>
+      <w:r>
+        <w:t>La normalización de bases de datos es un proceso que organiza los datos en tablas y relaciones para evitar problemas de redundancia, inconsistencia y anomalías. El objetivo es mejorar el diseño y el manejo de la base de datos.</w:t>
+      </w:r>
+    </w:p>
+    <w:p>
+      <w:r>
+        <w:t>La normalización se basa en aplicar unas reglas llamadas formas normales, que son niveles de normalización. Cada forma normal tiene una restricción adicional a la anterior. Las más comunes son la 1FN, la 2FN y la 3NF.</w:t>
+      </w:r>
+    </w:p>
+    <w:p>
+      <w:r>
+        <w:t>La 1FN requiere que cada tabla tenga una clave primaria y que cada campo sea indivisible y único.</w:t>
+      </w:r>
+    </w:p>
+    <w:p>
+      <w:r>
+        <w:t>La 2FN requiere que cada campo dependa de toda la clave primaria y no de una parte.</w:t>
+      </w:r>
+    </w:p>
+    <w:p>
+      <w:r>
+        <w:t>La 3NF requiere que cada campo dependa solo de la clave primaria y no de otro campo.</w:t>
+      </w:r>
+    </w:p>
+    <w:p>
+      <w:r>
+        <w:t>La normalización tiene ventajas como evitar la duplicidad y la incoherencia de los datos, facilitar el acceso y la modificación de los datos, simplificar el diseño y el mantenimiento de la base de datos, adaptar la base de datos al negocio, y reducir el espacio y los costes.</w:t>
       </w:r>
     </w:p>
     <w:p>
@@ -3167,7 +3613,7 @@
 </file>
 
 <file path=customXml/itemProps2.xml><?xml version="1.0" encoding="utf-8"?>
-<ds:datastoreItem xmlns:ds="http://schemas.openxmlformats.org/officeDocument/2006/customXml" ds:itemID="{F7A724C0-5CE1-485C-842F-B36ACB059904}">
+<ds:datastoreItem xmlns:ds="http://schemas.openxmlformats.org/officeDocument/2006/customXml" ds:itemID="{0C0D0F9A-AAD9-4DA2-BA9F-863A0E524573}">
   <ds:schemaRefs>
     <ds:schemaRef ds:uri="http://schemas.openxmlformats.org/officeDocument/2006/bibliography"/>
   </ds:schemaRefs>

</xml_diff>